<commit_message>
added code for update,delete, exceptions
</commit_message>
<xml_diff>
--- a/Sujay.docx
+++ b/Sujay.docx
@@ -67,11 +67,13 @@
           <w:numId w:val="1"/>
         </w:numPr>
         <w:rPr>
-          <w:lang w:val="en-US"/>
-        </w:rPr>
-      </w:pPr>
-      <w:r>
-        <w:rPr>
+          <w:highlight w:val="yellow"/>
+          <w:lang w:val="en-US"/>
+        </w:rPr>
+      </w:pPr>
+      <w:r>
+        <w:rPr>
+          <w:highlight w:val="yellow"/>
           <w:lang w:val="en-US"/>
         </w:rPr>
         <w:t>Bean</w:t>
@@ -85,12 +87,14 @@
           <w:numId w:val="1"/>
         </w:numPr>
         <w:rPr>
+          <w:highlight w:val="yellow"/>
           <w:lang w:val="en-US"/>
         </w:rPr>
       </w:pPr>
       <w:proofErr w:type="spellStart"/>
       <w:r>
         <w:rPr>
+          <w:highlight w:val="yellow"/>
           <w:lang w:val="en-US"/>
         </w:rPr>
         <w:t>Autowiring</w:t>
@@ -123,11 +127,13 @@
           <w:numId w:val="2"/>
         </w:numPr>
         <w:rPr>
-          <w:lang w:val="en-US"/>
-        </w:rPr>
-      </w:pPr>
-      <w:r>
-        <w:rPr>
+          <w:highlight w:val="yellow"/>
+          <w:lang w:val="en-US"/>
+        </w:rPr>
+      </w:pPr>
+      <w:r>
+        <w:rPr>
+          <w:highlight w:val="yellow"/>
           <w:lang w:val="en-US"/>
         </w:rPr>
         <w:t>Annotations</w:t>
@@ -141,11 +147,13 @@
           <w:numId w:val="2"/>
         </w:numPr>
         <w:rPr>
-          <w:lang w:val="en-US"/>
-        </w:rPr>
-      </w:pPr>
-      <w:r>
-        <w:rPr>
+          <w:highlight w:val="yellow"/>
+          <w:lang w:val="en-US"/>
+        </w:rPr>
+      </w:pPr>
+      <w:r>
+        <w:rPr>
+          <w:highlight w:val="yellow"/>
           <w:lang w:val="en-US"/>
         </w:rPr>
         <w:t>Spring boot crud operations - POST, GET, PUT, DELETE Mappings</w:t>
@@ -325,12 +333,14 @@
           <w:numId w:val="2"/>
         </w:numPr>
         <w:rPr>
+          <w:highlight w:val="yellow"/>
           <w:lang w:val="en-US"/>
         </w:rPr>
       </w:pPr>
       <w:proofErr w:type="spellStart"/>
       <w:r>
         <w:rPr>
+          <w:highlight w:val="yellow"/>
           <w:lang w:val="en-US"/>
         </w:rPr>
         <w:t>Jpa</w:t>
@@ -338,6 +348,7 @@
       <w:proofErr w:type="spellEnd"/>
       <w:r>
         <w:rPr>
+          <w:highlight w:val="yellow"/>
           <w:lang w:val="en-US"/>
         </w:rPr>
         <w:t xml:space="preserve"> repository</w:t>
@@ -351,12 +362,14 @@
           <w:numId w:val="2"/>
         </w:numPr>
         <w:rPr>
+          <w:highlight w:val="yellow"/>
           <w:lang w:val="en-US"/>
         </w:rPr>
       </w:pPr>
       <w:proofErr w:type="spellStart"/>
       <w:r>
         <w:rPr>
+          <w:highlight w:val="yellow"/>
           <w:lang w:val="en-US"/>
         </w:rPr>
         <w:t>Jpa</w:t>
@@ -364,6 +377,7 @@
       <w:proofErr w:type="spellEnd"/>
       <w:r>
         <w:rPr>
+          <w:highlight w:val="yellow"/>
           <w:lang w:val="en-US"/>
         </w:rPr>
         <w:t xml:space="preserve"> </w:t>
@@ -371,6 +385,7 @@
       <w:proofErr w:type="spellStart"/>
       <w:r>
         <w:rPr>
+          <w:highlight w:val="yellow"/>
           <w:lang w:val="en-US"/>
         </w:rPr>
         <w:t>anotations</w:t>
@@ -385,12 +400,14 @@
           <w:numId w:val="2"/>
         </w:numPr>
         <w:rPr>
+          <w:highlight w:val="yellow"/>
           <w:lang w:val="en-US"/>
         </w:rPr>
       </w:pPr>
       <w:proofErr w:type="spellStart"/>
       <w:r>
         <w:rPr>
+          <w:highlight w:val="yellow"/>
           <w:lang w:val="en-US"/>
         </w:rPr>
         <w:t>Jpa</w:t>
@@ -398,6 +415,7 @@
       <w:proofErr w:type="spellEnd"/>
       <w:r>
         <w:rPr>
+          <w:highlight w:val="yellow"/>
           <w:lang w:val="en-US"/>
         </w:rPr>
         <w:t xml:space="preserve"> queries</w:t>
@@ -411,12 +429,14 @@
           <w:numId w:val="2"/>
         </w:numPr>
         <w:rPr>
+          <w:highlight w:val="yellow"/>
           <w:lang w:val="en-US"/>
         </w:rPr>
       </w:pPr>
       <w:proofErr w:type="spellStart"/>
       <w:r>
         <w:rPr>
+          <w:highlight w:val="yellow"/>
           <w:lang w:val="en-US"/>
         </w:rPr>
         <w:t>Jpql</w:t>
@@ -424,6 +444,7 @@
       <w:proofErr w:type="spellEnd"/>
       <w:r>
         <w:rPr>
+          <w:highlight w:val="yellow"/>
           <w:lang w:val="en-US"/>
         </w:rPr>
         <w:t xml:space="preserve"> queries</w:t>
@@ -437,41 +458,33 @@
           <w:numId w:val="2"/>
         </w:numPr>
         <w:rPr>
-          <w:lang w:val="en-US"/>
-        </w:rPr>
-      </w:pPr>
-      <w:r>
-        <w:rPr>
-          <w:lang w:val="en-US"/>
-        </w:rPr>
-        <w:t>SQL -</w:t>
-      </w:r>
-      <w:r>
-        <w:rPr>
-          <w:lang w:val="en-US"/>
-        </w:rPr>
-        <w:t xml:space="preserve"> </w:t>
-      </w:r>
-      <w:r>
-        <w:rPr>
-          <w:lang w:val="en-US"/>
-        </w:rPr>
-        <w:t>native queries</w:t>
-      </w:r>
-    </w:p>
-    <w:p>
-      <w:pPr>
-        <w:pStyle w:val="ListParagraph"/>
-        <w:numPr>
-          <w:ilvl w:val="0"/>
-          <w:numId w:val="2"/>
-        </w:numPr>
-        <w:rPr>
-          <w:lang w:val="en-US"/>
-        </w:rPr>
-      </w:pPr>
-      <w:r>
-        <w:rPr>
+          <w:highlight w:val="yellow"/>
+          <w:lang w:val="en-US"/>
+        </w:rPr>
+      </w:pPr>
+      <w:r>
+        <w:rPr>
+          <w:highlight w:val="yellow"/>
+          <w:lang w:val="en-US"/>
+        </w:rPr>
+        <w:t>SQL - native queries</w:t>
+      </w:r>
+    </w:p>
+    <w:p>
+      <w:pPr>
+        <w:pStyle w:val="ListParagraph"/>
+        <w:numPr>
+          <w:ilvl w:val="0"/>
+          <w:numId w:val="2"/>
+        </w:numPr>
+        <w:rPr>
+          <w:highlight w:val="yellow"/>
+          <w:lang w:val="en-US"/>
+        </w:rPr>
+      </w:pPr>
+      <w:r>
+        <w:rPr>
+          <w:highlight w:val="yellow"/>
           <w:lang w:val="en-US"/>
         </w:rPr>
         <w:t xml:space="preserve">Db connections with </w:t>
@@ -479,6 +492,7 @@
       <w:proofErr w:type="spellStart"/>
       <w:r>
         <w:rPr>
+          <w:highlight w:val="yellow"/>
           <w:lang w:val="en-US"/>
         </w:rPr>
         <w:t>mysql</w:t>
@@ -502,24 +516,44 @@
         </w:rPr>
         <w:t>H2 database connection in spring boot</w:t>
       </w:r>
-    </w:p>
-    <w:p>
-      <w:pPr>
-        <w:pStyle w:val="ListParagraph"/>
-        <w:numPr>
-          <w:ilvl w:val="0"/>
-          <w:numId w:val="2"/>
-        </w:numPr>
-        <w:rPr>
-          <w:lang w:val="en-US"/>
-        </w:rPr>
-      </w:pPr>
-      <w:r>
-        <w:rPr>
-          <w:lang w:val="en-US"/>
-        </w:rPr>
-        <w:t>Spring Profiles</w:t>
-      </w:r>
+      <w:r>
+        <w:rPr>
+          <w:lang w:val="en-US"/>
+        </w:rPr>
+        <w:t xml:space="preserve"> ----</w:t>
+      </w:r>
+    </w:p>
+    <w:p>
+      <w:pPr>
+        <w:pStyle w:val="ListParagraph"/>
+        <w:numPr>
+          <w:ilvl w:val="0"/>
+          <w:numId w:val="2"/>
+        </w:numPr>
+        <w:rPr>
+          <w:lang w:val="en-US"/>
+        </w:rPr>
+      </w:pPr>
+      <w:r>
+        <w:rPr>
+          <w:lang w:val="en-US"/>
+        </w:rPr>
+        <w:t xml:space="preserve">Spring </w:t>
+      </w:r>
+      <w:proofErr w:type="gramStart"/>
+      <w:r>
+        <w:rPr>
+          <w:lang w:val="en-US"/>
+        </w:rPr>
+        <w:t>Profiles</w:t>
+      </w:r>
+      <w:r>
+        <w:rPr>
+          <w:lang w:val="en-US"/>
+        </w:rPr>
+        <w:t xml:space="preserve">  -----</w:t>
+      </w:r>
+      <w:proofErr w:type="gramEnd"/>
     </w:p>
     <w:p>
       <w:pPr>
@@ -547,15 +581,24 @@
           <w:numId w:val="2"/>
         </w:numPr>
         <w:rPr>
-          <w:lang w:val="en-US"/>
-        </w:rPr>
-      </w:pPr>
-      <w:r>
-        <w:rPr>
+          <w:highlight w:val="yellow"/>
+          <w:lang w:val="en-US"/>
+        </w:rPr>
+      </w:pPr>
+      <w:r>
+        <w:rPr>
+          <w:highlight w:val="yellow"/>
           <w:lang w:val="en-US"/>
         </w:rPr>
         <w:t>Spring boot Exception’s handlings</w:t>
       </w:r>
+      <w:r>
+        <w:rPr>
+          <w:highlight w:val="yellow"/>
+          <w:lang w:val="en-US"/>
+        </w:rPr>
+        <w:t xml:space="preserve"> ----</w:t>
+      </w:r>
     </w:p>
     <w:p>
       <w:pPr>
@@ -597,11 +640,13 @@
           <w:numId w:val="2"/>
         </w:numPr>
         <w:rPr>
-          <w:lang w:val="en-US"/>
-        </w:rPr>
-      </w:pPr>
-      <w:r>
-        <w:rPr>
+          <w:highlight w:val="yellow"/>
+          <w:lang w:val="en-US"/>
+        </w:rPr>
+      </w:pPr>
+      <w:r>
+        <w:rPr>
+          <w:highlight w:val="yellow"/>
           <w:lang w:val="en-US"/>
         </w:rPr>
         <w:t>POST MAN</w:t>
@@ -667,6 +712,12 @@
           <w:lang w:val="en-US"/>
         </w:rPr>
         <w:t>Spring cache</w:t>
+      </w:r>
+      <w:r>
+        <w:rPr>
+          <w:lang w:val="en-US"/>
+        </w:rPr>
+        <w:t xml:space="preserve"> ------------------------</w:t>
       </w:r>
     </w:p>
     <w:p>

</xml_diff>